<commit_message>
add code by cza
</commit_message>
<xml_diff>
--- a/scrapy/spider_cza/net-learning/python-docx/project/test1.docx
+++ b/scrapy/spider_cza/net-learning/python-docx/project/test1.docx
@@ -17,7 +17,9 @@
         </w:tblBorders>
         <w:tblLayout w:type="fixed"/>
         <w:tblCellMar>
+          <w:top w:w="0" w:type="dxa"/>
           <w:left w:w="108" w:type="dxa"/>
+          <w:bottom w:w="0" w:type="dxa"/>
           <w:right w:w="108" w:type="dxa"/>
         </w:tblCellMar>
       </w:tblPr>
@@ -39,7 +41,9 @@
           </w:tblBorders>
           <w:tblLayout w:type="fixed"/>
           <w:tblCellMar>
+            <w:top w:w="0" w:type="dxa"/>
             <w:left w:w="108" w:type="dxa"/>
+            <w:bottom w:w="0" w:type="dxa"/>
             <w:right w:w="108" w:type="dxa"/>
           </w:tblCellMar>
         </w:tblPrEx>
@@ -48,14 +52,23 @@
             <w:tcW w:w="4428" w:type="dxa"/>
             <w:gridSpan w:val="2"/>
             <w:vMerge w:val="restart"/>
-            <w:tcBorders/>
           </w:tcPr>
           <w:p>
             <w:pPr>
               <w:rPr>
+                <w:rFonts w:hint="default" w:eastAsia="宋体"/>
                 <w:vertAlign w:val="baseline"/>
+                <w:lang w:val="en-US" w:eastAsia="zh-CN"/>
               </w:rPr>
             </w:pPr>
+            <w:r>
+              <w:rPr>
+                <w:rFonts w:hint="eastAsia" w:eastAsia="宋体"/>
+                <w:vertAlign w:val="baseline"/>
+                <w:lang w:val="en-US" w:eastAsia="zh-CN"/>
+              </w:rPr>
+              <w:t>0101</w:t>
+            </w:r>
           </w:p>
         </w:tc>
         <w:tc>
@@ -95,7 +108,9 @@
           </w:tblBorders>
           <w:tblLayout w:type="fixed"/>
           <w:tblCellMar>
+            <w:top w:w="0" w:type="dxa"/>
             <w:left w:w="108" w:type="dxa"/>
+            <w:bottom w:w="0" w:type="dxa"/>
             <w:right w:w="108" w:type="dxa"/>
           </w:tblCellMar>
         </w:tblPrEx>
@@ -104,7 +119,6 @@
             <w:tcW w:w="4428" w:type="dxa"/>
             <w:gridSpan w:val="2"/>
             <w:vMerge w:val="continue"/>
-            <w:tcBorders/>
           </w:tcPr>
           <w:p>
             <w:pPr>
@@ -114,6 +128,114 @@
             </w:pPr>
           </w:p>
         </w:tc>
+        <w:tc>
+          <w:tcPr>
+            <w:tcW w:w="4428" w:type="dxa"/>
+            <w:gridSpan w:val="2"/>
+          </w:tcPr>
+          <w:p>
+            <w:pPr>
+              <w:rPr>
+                <w:rFonts w:hint="default" w:eastAsia="宋体"/>
+                <w:vertAlign w:val="baseline"/>
+                <w:lang w:val="en-US" w:eastAsia="zh-CN"/>
+              </w:rPr>
+            </w:pPr>
+            <w:r>
+              <w:rPr>
+                <w:rFonts w:hint="eastAsia" w:eastAsia="宋体"/>
+                <w:vertAlign w:val="baseline"/>
+                <w:lang w:val="en-US" w:eastAsia="zh-CN"/>
+              </w:rPr>
+              <w:t>1123</w:t>
+            </w:r>
+          </w:p>
+        </w:tc>
+      </w:tr>
+      <w:tr>
+        <w:tblPrEx>
+          <w:tblBorders>
+            <w:top w:val="single" w:color="auto" w:sz="4" w:space="0"/>
+            <w:left w:val="single" w:color="auto" w:sz="4" w:space="0"/>
+            <w:bottom w:val="single" w:color="auto" w:sz="4" w:space="0"/>
+            <w:right w:val="single" w:color="auto" w:sz="4" w:space="0"/>
+            <w:insideH w:val="single" w:color="auto" w:sz="4" w:space="0"/>
+            <w:insideV w:val="single" w:color="auto" w:sz="4" w:space="0"/>
+          </w:tblBorders>
+          <w:tblLayout w:type="fixed"/>
+          <w:tblCellMar>
+            <w:top w:w="0" w:type="dxa"/>
+            <w:left w:w="108" w:type="dxa"/>
+            <w:bottom w:w="0" w:type="dxa"/>
+            <w:right w:w="108" w:type="dxa"/>
+          </w:tblCellMar>
+        </w:tblPrEx>
+        <w:tc>
+          <w:tcPr>
+            <w:tcW w:w="4428" w:type="dxa"/>
+            <w:gridSpan w:val="2"/>
+          </w:tcPr>
+          <w:p>
+            <w:pPr>
+              <w:rPr>
+                <w:rFonts w:hint="default" w:eastAsia="宋体"/>
+                <w:vertAlign w:val="baseline"/>
+                <w:lang w:val="en-US" w:eastAsia="zh-CN"/>
+              </w:rPr>
+            </w:pPr>
+            <w:r>
+              <w:rPr>
+                <w:rFonts w:hint="eastAsia" w:eastAsia="宋体"/>
+                <w:vertAlign w:val="baseline"/>
+                <w:lang w:val="en-US" w:eastAsia="zh-CN"/>
+              </w:rPr>
+              <w:t>2201</w:t>
+            </w:r>
+          </w:p>
+        </w:tc>
+        <w:tc>
+          <w:tcPr>
+            <w:tcW w:w="4428" w:type="dxa"/>
+            <w:gridSpan w:val="2"/>
+            <w:vMerge w:val="restart"/>
+          </w:tcPr>
+          <w:p>
+            <w:pPr>
+              <w:rPr>
+                <w:rFonts w:hint="default" w:eastAsia="宋体"/>
+                <w:vertAlign w:val="baseline"/>
+                <w:lang w:val="en-US" w:eastAsia="zh-CN"/>
+              </w:rPr>
+            </w:pPr>
+            <w:r>
+              <w:rPr>
+                <w:rFonts w:hint="eastAsia" w:eastAsia="宋体"/>
+                <w:vertAlign w:val="baseline"/>
+                <w:lang w:val="en-US" w:eastAsia="zh-CN"/>
+              </w:rPr>
+              <w:t>3423</w:t>
+            </w:r>
+          </w:p>
+        </w:tc>
+      </w:tr>
+      <w:tr>
+        <w:tblPrEx>
+          <w:tblBorders>
+            <w:top w:val="single" w:color="auto" w:sz="4" w:space="0"/>
+            <w:left w:val="single" w:color="auto" w:sz="4" w:space="0"/>
+            <w:bottom w:val="single" w:color="auto" w:sz="4" w:space="0"/>
+            <w:right w:val="single" w:color="auto" w:sz="4" w:space="0"/>
+            <w:insideH w:val="single" w:color="auto" w:sz="4" w:space="0"/>
+            <w:insideV w:val="single" w:color="auto" w:sz="4" w:space="0"/>
+          </w:tblBorders>
+          <w:tblLayout w:type="fixed"/>
+          <w:tblCellMar>
+            <w:top w:w="0" w:type="dxa"/>
+            <w:left w:w="108" w:type="dxa"/>
+            <w:bottom w:w="0" w:type="dxa"/>
+            <w:right w:w="108" w:type="dxa"/>
+          </w:tblCellMar>
+        </w:tblPrEx>
         <w:tc>
           <w:tcPr>
             <w:tcW w:w="2214" w:type="dxa"/>
@@ -129,6 +251,21 @@
         <w:tc>
           <w:tcPr>
             <w:tcW w:w="2214" w:type="dxa"/>
+            <w:vMerge w:val="restart"/>
+          </w:tcPr>
+          <w:p>
+            <w:pPr>
+              <w:rPr>
+                <w:vertAlign w:val="baseline"/>
+              </w:rPr>
+            </w:pPr>
+          </w:p>
+        </w:tc>
+        <w:tc>
+          <w:tcPr>
+            <w:tcW w:w="4428" w:type="dxa"/>
+            <w:gridSpan w:val="2"/>
+            <w:vMerge w:val="continue"/>
           </w:tcPr>
           <w:p>
             <w:pPr>
@@ -151,7 +288,9 @@
           </w:tblBorders>
           <w:tblLayout w:type="fixed"/>
           <w:tblCellMar>
+            <w:top w:w="0" w:type="dxa"/>
             <w:left w:w="108" w:type="dxa"/>
+            <w:bottom w:w="0" w:type="dxa"/>
             <w:right w:w="108" w:type="dxa"/>
           </w:tblCellMar>
         </w:tblPrEx>
@@ -170,71 +309,8 @@
         <w:tc>
           <w:tcPr>
             <w:tcW w:w="2214" w:type="dxa"/>
-          </w:tcPr>
-          <w:p>
-            <w:pPr>
-              <w:rPr>
-                <w:vertAlign w:val="baseline"/>
-              </w:rPr>
-            </w:pPr>
-          </w:p>
-        </w:tc>
-        <w:tc>
-          <w:tcPr>
-            <w:tcW w:w="2214" w:type="dxa"/>
-          </w:tcPr>
-          <w:p>
-            <w:pPr>
-              <w:rPr>
-                <w:vertAlign w:val="baseline"/>
-              </w:rPr>
-            </w:pPr>
-          </w:p>
-        </w:tc>
-        <w:tc>
-          <w:tcPr>
-            <w:tcW w:w="2214" w:type="dxa"/>
-          </w:tcPr>
-          <w:p>
-            <w:pPr>
-              <w:rPr>
-                <w:vertAlign w:val="baseline"/>
-              </w:rPr>
-            </w:pPr>
-          </w:p>
-        </w:tc>
-      </w:tr>
-      <w:tr>
-        <w:tblPrEx>
-          <w:tblBorders>
-            <w:top w:val="single" w:color="auto" w:sz="4" w:space="0"/>
-            <w:left w:val="single" w:color="auto" w:sz="4" w:space="0"/>
-            <w:bottom w:val="single" w:color="auto" w:sz="4" w:space="0"/>
-            <w:right w:val="single" w:color="auto" w:sz="4" w:space="0"/>
-            <w:insideH w:val="single" w:color="auto" w:sz="4" w:space="0"/>
-            <w:insideV w:val="single" w:color="auto" w:sz="4" w:space="0"/>
-          </w:tblBorders>
-          <w:tblLayout w:type="fixed"/>
-          <w:tblCellMar>
-            <w:left w:w="108" w:type="dxa"/>
-            <w:right w:w="108" w:type="dxa"/>
-          </w:tblCellMar>
-        </w:tblPrEx>
-        <w:tc>
-          <w:tcPr>
-            <w:tcW w:w="2214" w:type="dxa"/>
-          </w:tcPr>
-          <w:p>
-            <w:pPr>
-              <w:rPr>
-                <w:vertAlign w:val="baseline"/>
-              </w:rPr>
-            </w:pPr>
-          </w:p>
-        </w:tc>
-        <w:tc>
-          <w:tcPr>
-            <w:tcW w:w="2214" w:type="dxa"/>
+            <w:vMerge w:val="continue"/>
+            <w:tcBorders/>
           </w:tcPr>
           <w:p>
             <w:pPr>
@@ -248,64 +324,6 @@
           <w:tcPr>
             <w:tcW w:w="4428" w:type="dxa"/>
             <w:gridSpan w:val="2"/>
-            <w:vMerge w:val="restart"/>
-            <w:tcBorders/>
-          </w:tcPr>
-          <w:p>
-            <w:pPr>
-              <w:rPr>
-                <w:vertAlign w:val="baseline"/>
-              </w:rPr>
-            </w:pPr>
-          </w:p>
-        </w:tc>
-      </w:tr>
-      <w:tr>
-        <w:tblPrEx>
-          <w:tblBorders>
-            <w:top w:val="single" w:color="auto" w:sz="4" w:space="0"/>
-            <w:left w:val="single" w:color="auto" w:sz="4" w:space="0"/>
-            <w:bottom w:val="single" w:color="auto" w:sz="4" w:space="0"/>
-            <w:right w:val="single" w:color="auto" w:sz="4" w:space="0"/>
-            <w:insideH w:val="single" w:color="auto" w:sz="4" w:space="0"/>
-            <w:insideV w:val="single" w:color="auto" w:sz="4" w:space="0"/>
-          </w:tblBorders>
-          <w:tblLayout w:type="fixed"/>
-          <w:tblCellMar>
-            <w:left w:w="108" w:type="dxa"/>
-            <w:right w:w="108" w:type="dxa"/>
-          </w:tblCellMar>
-        </w:tblPrEx>
-        <w:tc>
-          <w:tcPr>
-            <w:tcW w:w="2214" w:type="dxa"/>
-          </w:tcPr>
-          <w:p>
-            <w:pPr>
-              <w:rPr>
-                <w:vertAlign w:val="baseline"/>
-              </w:rPr>
-            </w:pPr>
-          </w:p>
-        </w:tc>
-        <w:tc>
-          <w:tcPr>
-            <w:tcW w:w="2214" w:type="dxa"/>
-          </w:tcPr>
-          <w:p>
-            <w:pPr>
-              <w:rPr>
-                <w:vertAlign w:val="baseline"/>
-              </w:rPr>
-            </w:pPr>
-          </w:p>
-        </w:tc>
-        <w:tc>
-          <w:tcPr>
-            <w:tcW w:w="4428" w:type="dxa"/>
-            <w:gridSpan w:val="2"/>
-            <w:vMerge w:val="continue"/>
-            <w:tcBorders/>
           </w:tcPr>
           <w:p>
             <w:pPr>
@@ -318,6 +336,9 @@
       </w:tr>
     </w:tbl>
     <w:p>
+      <w:r>
+        <w:br w:type="textWrapping"/>
+      </w:r>
       <w:bookmarkStart w:id="0" w:name="_GoBack"/>
       <w:bookmarkEnd w:id="0"/>
     </w:p>
@@ -629,109 +650,109 @@
     <w:lsdException w:uiPriority="99" w:name="Table Web 2"/>
     <w:lsdException w:uiPriority="99" w:name="Table Web 3"/>
     <w:lsdException w:uiPriority="99" w:name="Balloon Text"/>
-    <w:lsdException w:unhideWhenUsed="0" w:uiPriority="59" w:semiHidden="0" w:name="Table Grid"/>
+    <w:lsdException w:qFormat="1" w:unhideWhenUsed="0" w:uiPriority="59" w:semiHidden="0" w:name="Table Grid"/>
     <w:lsdException w:uiPriority="99" w:name="Table Theme"/>
     <w:lsdException w:qFormat="1" w:unhideWhenUsed="0" w:uiPriority="1" w:semiHidden="0" w:name="No Spacing"/>
-    <w:lsdException w:unhideWhenUsed="0" w:uiPriority="60" w:semiHidden="0" w:name="Light Shading"/>
-    <w:lsdException w:unhideWhenUsed="0" w:uiPriority="61" w:semiHidden="0" w:name="Light List"/>
+    <w:lsdException w:qFormat="1" w:unhideWhenUsed="0" w:uiPriority="60" w:semiHidden="0" w:name="Light Shading"/>
+    <w:lsdException w:qFormat="1" w:unhideWhenUsed="0" w:uiPriority="61" w:semiHidden="0" w:name="Light List"/>
     <w:lsdException w:unhideWhenUsed="0" w:uiPriority="62" w:semiHidden="0" w:name="Light Grid"/>
-    <w:lsdException w:unhideWhenUsed="0" w:uiPriority="63" w:semiHidden="0" w:name="Medium Shading 1"/>
+    <w:lsdException w:qFormat="1" w:unhideWhenUsed="0" w:uiPriority="63" w:semiHidden="0" w:name="Medium Shading 1"/>
     <w:lsdException w:unhideWhenUsed="0" w:uiPriority="64" w:semiHidden="0" w:name="Medium Shading 2"/>
-    <w:lsdException w:unhideWhenUsed="0" w:uiPriority="65" w:semiHidden="0" w:name="Medium List 1"/>
+    <w:lsdException w:qFormat="1" w:unhideWhenUsed="0" w:uiPriority="65" w:semiHidden="0" w:name="Medium List 1"/>
     <w:lsdException w:unhideWhenUsed="0" w:uiPriority="66" w:semiHidden="0" w:name="Medium List 2"/>
-    <w:lsdException w:unhideWhenUsed="0" w:uiPriority="67" w:semiHidden="0" w:name="Medium Grid 1"/>
+    <w:lsdException w:qFormat="1" w:unhideWhenUsed="0" w:uiPriority="67" w:semiHidden="0" w:name="Medium Grid 1"/>
     <w:lsdException w:unhideWhenUsed="0" w:uiPriority="68" w:semiHidden="0" w:name="Medium Grid 2"/>
-    <w:lsdException w:unhideWhenUsed="0" w:uiPriority="69" w:semiHidden="0" w:name="Medium Grid 3"/>
-    <w:lsdException w:unhideWhenUsed="0" w:uiPriority="70" w:semiHidden="0" w:name="Dark List"/>
-    <w:lsdException w:unhideWhenUsed="0" w:uiPriority="71" w:semiHidden="0" w:name="Colorful Shading"/>
-    <w:lsdException w:unhideWhenUsed="0" w:uiPriority="72" w:semiHidden="0" w:name="Colorful List"/>
+    <w:lsdException w:qFormat="1" w:unhideWhenUsed="0" w:uiPriority="69" w:semiHidden="0" w:name="Medium Grid 3"/>
+    <w:lsdException w:qFormat="1" w:unhideWhenUsed="0" w:uiPriority="70" w:semiHidden="0" w:name="Dark List"/>
+    <w:lsdException w:qFormat="1" w:unhideWhenUsed="0" w:uiPriority="71" w:semiHidden="0" w:name="Colorful Shading"/>
+    <w:lsdException w:qFormat="1" w:unhideWhenUsed="0" w:uiPriority="72" w:semiHidden="0" w:name="Colorful List"/>
     <w:lsdException w:unhideWhenUsed="0" w:uiPriority="73" w:semiHidden="0" w:name="Colorful Grid"/>
-    <w:lsdException w:unhideWhenUsed="0" w:uiPriority="60" w:semiHidden="0" w:name="Light Shading Accent 1"/>
-    <w:lsdException w:unhideWhenUsed="0" w:uiPriority="61" w:semiHidden="0" w:name="Light List Accent 1"/>
-    <w:lsdException w:unhideWhenUsed="0" w:uiPriority="62" w:semiHidden="0" w:name="Light Grid Accent 1"/>
+    <w:lsdException w:qFormat="1" w:unhideWhenUsed="0" w:uiPriority="60" w:semiHidden="0" w:name="Light Shading Accent 1"/>
+    <w:lsdException w:qFormat="1" w:unhideWhenUsed="0" w:uiPriority="61" w:semiHidden="0" w:name="Light List Accent 1"/>
+    <w:lsdException w:qFormat="1" w:unhideWhenUsed="0" w:uiPriority="62" w:semiHidden="0" w:name="Light Grid Accent 1"/>
     <w:lsdException w:unhideWhenUsed="0" w:uiPriority="63" w:semiHidden="0" w:name="Medium Shading 1 Accent 1"/>
     <w:lsdException w:unhideWhenUsed="0" w:uiPriority="64" w:semiHidden="0" w:name="Medium Shading 2 Accent 1"/>
     <w:lsdException w:unhideWhenUsed="0" w:uiPriority="65" w:semiHidden="0" w:name="Medium List 1 Accent 1"/>
     <w:lsdException w:qFormat="1" w:unhideWhenUsed="0" w:uiPriority="34" w:semiHidden="0" w:name="List Paragraph"/>
     <w:lsdException w:qFormat="1" w:unhideWhenUsed="0" w:uiPriority="29" w:semiHidden="0" w:name="Quote"/>
     <w:lsdException w:qFormat="1" w:unhideWhenUsed="0" w:uiPriority="30" w:semiHidden="0" w:name="Intense Quote"/>
-    <w:lsdException w:unhideWhenUsed="0" w:uiPriority="66" w:semiHidden="0" w:name="Medium List 2 Accent 1"/>
-    <w:lsdException w:unhideWhenUsed="0" w:uiPriority="67" w:semiHidden="0" w:name="Medium Grid 1 Accent 1"/>
-    <w:lsdException w:unhideWhenUsed="0" w:uiPriority="68" w:semiHidden="0" w:name="Medium Grid 2 Accent 1"/>
-    <w:lsdException w:unhideWhenUsed="0" w:uiPriority="69" w:semiHidden="0" w:name="Medium Grid 3 Accent 1"/>
-    <w:lsdException w:unhideWhenUsed="0" w:uiPriority="70" w:semiHidden="0" w:name="Dark List Accent 1"/>
-    <w:lsdException w:unhideWhenUsed="0" w:uiPriority="71" w:semiHidden="0" w:name="Colorful Shading Accent 1"/>
-    <w:lsdException w:unhideWhenUsed="0" w:uiPriority="72" w:semiHidden="0" w:name="Colorful List Accent 1"/>
+    <w:lsdException w:qFormat="1" w:unhideWhenUsed="0" w:uiPriority="66" w:semiHidden="0" w:name="Medium List 2 Accent 1"/>
+    <w:lsdException w:qFormat="1" w:unhideWhenUsed="0" w:uiPriority="67" w:semiHidden="0" w:name="Medium Grid 1 Accent 1"/>
+    <w:lsdException w:qFormat="1" w:unhideWhenUsed="0" w:uiPriority="68" w:semiHidden="0" w:name="Medium Grid 2 Accent 1"/>
+    <w:lsdException w:qFormat="1" w:unhideWhenUsed="0" w:uiPriority="69" w:semiHidden="0" w:name="Medium Grid 3 Accent 1"/>
+    <w:lsdException w:qFormat="1" w:unhideWhenUsed="0" w:uiPriority="70" w:semiHidden="0" w:name="Dark List Accent 1"/>
+    <w:lsdException w:qFormat="1" w:unhideWhenUsed="0" w:uiPriority="71" w:semiHidden="0" w:name="Colorful Shading Accent 1"/>
+    <w:lsdException w:qFormat="1" w:unhideWhenUsed="0" w:uiPriority="72" w:semiHidden="0" w:name="Colorful List Accent 1"/>
     <w:lsdException w:unhideWhenUsed="0" w:uiPriority="73" w:semiHidden="0" w:name="Colorful Grid Accent 1"/>
     <w:lsdException w:unhideWhenUsed="0" w:uiPriority="60" w:semiHidden="0" w:name="Light Shading Accent 2"/>
     <w:lsdException w:unhideWhenUsed="0" w:uiPriority="61" w:semiHidden="0" w:name="Light List Accent 2"/>
     <w:lsdException w:unhideWhenUsed="0" w:uiPriority="62" w:semiHidden="0" w:name="Light Grid Accent 2"/>
     <w:lsdException w:qFormat="1" w:unhideWhenUsed="0" w:uiPriority="63" w:semiHidden="0" w:name="Medium Shading 1 Accent 2"/>
-    <w:lsdException w:unhideWhenUsed="0" w:uiPriority="64" w:semiHidden="0" w:name="Medium Shading 2 Accent 2"/>
+    <w:lsdException w:qFormat="1" w:unhideWhenUsed="0" w:uiPriority="64" w:semiHidden="0" w:name="Medium Shading 2 Accent 2"/>
     <w:lsdException w:unhideWhenUsed="0" w:uiPriority="65" w:semiHidden="0" w:name="Medium List 1 Accent 2"/>
-    <w:lsdException w:unhideWhenUsed="0" w:uiPriority="66" w:semiHidden="0" w:name="Medium List 2 Accent 2"/>
+    <w:lsdException w:qFormat="1" w:unhideWhenUsed="0" w:uiPriority="66" w:semiHidden="0" w:name="Medium List 2 Accent 2"/>
     <w:lsdException w:unhideWhenUsed="0" w:uiPriority="67" w:semiHidden="0" w:name="Medium Grid 1 Accent 2"/>
-    <w:lsdException w:unhideWhenUsed="0" w:uiPriority="68" w:semiHidden="0" w:name="Medium Grid 2 Accent 2"/>
-    <w:lsdException w:unhideWhenUsed="0" w:uiPriority="69" w:semiHidden="0" w:name="Medium Grid 3 Accent 2"/>
-    <w:lsdException w:unhideWhenUsed="0" w:uiPriority="70" w:semiHidden="0" w:name="Dark List Accent 2"/>
+    <w:lsdException w:qFormat="1" w:unhideWhenUsed="0" w:uiPriority="68" w:semiHidden="0" w:name="Medium Grid 2 Accent 2"/>
+    <w:lsdException w:qFormat="1" w:unhideWhenUsed="0" w:uiPriority="69" w:semiHidden="0" w:name="Medium Grid 3 Accent 2"/>
+    <w:lsdException w:qFormat="1" w:unhideWhenUsed="0" w:uiPriority="70" w:semiHidden="0" w:name="Dark List Accent 2"/>
     <w:lsdException w:unhideWhenUsed="0" w:uiPriority="71" w:semiHidden="0" w:name="Colorful Shading Accent 2"/>
-    <w:lsdException w:unhideWhenUsed="0" w:uiPriority="72" w:semiHidden="0" w:name="Colorful List Accent 2"/>
-    <w:lsdException w:unhideWhenUsed="0" w:uiPriority="73" w:semiHidden="0" w:name="Colorful Grid Accent 2"/>
+    <w:lsdException w:qFormat="1" w:unhideWhenUsed="0" w:uiPriority="72" w:semiHidden="0" w:name="Colorful List Accent 2"/>
+    <w:lsdException w:qFormat="1" w:unhideWhenUsed="0" w:uiPriority="73" w:semiHidden="0" w:name="Colorful Grid Accent 2"/>
     <w:lsdException w:unhideWhenUsed="0" w:uiPriority="60" w:semiHidden="0" w:name="Light Shading Accent 3"/>
-    <w:lsdException w:unhideWhenUsed="0" w:uiPriority="61" w:semiHidden="0" w:name="Light List Accent 3"/>
+    <w:lsdException w:qFormat="1" w:unhideWhenUsed="0" w:uiPriority="61" w:semiHidden="0" w:name="Light List Accent 3"/>
     <w:lsdException w:unhideWhenUsed="0" w:uiPriority="62" w:semiHidden="0" w:name="Light Grid Accent 3"/>
     <w:lsdException w:unhideWhenUsed="0" w:uiPriority="63" w:semiHidden="0" w:name="Medium Shading 1 Accent 3"/>
     <w:lsdException w:unhideWhenUsed="0" w:uiPriority="64" w:semiHidden="0" w:name="Medium Shading 2 Accent 3"/>
-    <w:lsdException w:unhideWhenUsed="0" w:uiPriority="65" w:semiHidden="0" w:name="Medium List 1 Accent 3"/>
+    <w:lsdException w:qFormat="1" w:unhideWhenUsed="0" w:uiPriority="65" w:semiHidden="0" w:name="Medium List 1 Accent 3"/>
     <w:lsdException w:unhideWhenUsed="0" w:uiPriority="66" w:semiHidden="0" w:name="Medium List 2 Accent 3"/>
     <w:lsdException w:unhideWhenUsed="0" w:uiPriority="67" w:semiHidden="0" w:name="Medium Grid 1 Accent 3"/>
-    <w:lsdException w:unhideWhenUsed="0" w:uiPriority="68" w:semiHidden="0" w:name="Medium Grid 2 Accent 3"/>
-    <w:lsdException w:unhideWhenUsed="0" w:uiPriority="69" w:semiHidden="0" w:name="Medium Grid 3 Accent 3"/>
+    <w:lsdException w:qFormat="1" w:unhideWhenUsed="0" w:uiPriority="68" w:semiHidden="0" w:name="Medium Grid 2 Accent 3"/>
+    <w:lsdException w:qFormat="1" w:unhideWhenUsed="0" w:uiPriority="69" w:semiHidden="0" w:name="Medium Grid 3 Accent 3"/>
     <w:lsdException w:unhideWhenUsed="0" w:uiPriority="70" w:semiHidden="0" w:name="Dark List Accent 3"/>
-    <w:lsdException w:unhideWhenUsed="0" w:uiPriority="71" w:semiHidden="0" w:name="Colorful Shading Accent 3"/>
+    <w:lsdException w:qFormat="1" w:unhideWhenUsed="0" w:uiPriority="71" w:semiHidden="0" w:name="Colorful Shading Accent 3"/>
     <w:lsdException w:unhideWhenUsed="0" w:uiPriority="72" w:semiHidden="0" w:name="Colorful List Accent 3"/>
-    <w:lsdException w:unhideWhenUsed="0" w:uiPriority="73" w:semiHidden="0" w:name="Colorful Grid Accent 3"/>
-    <w:lsdException w:unhideWhenUsed="0" w:uiPriority="60" w:semiHidden="0" w:name="Light Shading Accent 4"/>
-    <w:lsdException w:unhideWhenUsed="0" w:uiPriority="61" w:semiHidden="0" w:name="Light List Accent 4"/>
-    <w:lsdException w:unhideWhenUsed="0" w:uiPriority="62" w:semiHidden="0" w:name="Light Grid Accent 4"/>
-    <w:lsdException w:unhideWhenUsed="0" w:uiPriority="63" w:semiHidden="0" w:name="Medium Shading 1 Accent 4"/>
+    <w:lsdException w:qFormat="1" w:unhideWhenUsed="0" w:uiPriority="73" w:semiHidden="0" w:name="Colorful Grid Accent 3"/>
+    <w:lsdException w:qFormat="1" w:unhideWhenUsed="0" w:uiPriority="60" w:semiHidden="0" w:name="Light Shading Accent 4"/>
+    <w:lsdException w:qFormat="1" w:unhideWhenUsed="0" w:uiPriority="61" w:semiHidden="0" w:name="Light List Accent 4"/>
+    <w:lsdException w:qFormat="1" w:unhideWhenUsed="0" w:uiPriority="62" w:semiHidden="0" w:name="Light Grid Accent 4"/>
+    <w:lsdException w:qFormat="1" w:unhideWhenUsed="0" w:uiPriority="63" w:semiHidden="0" w:name="Medium Shading 1 Accent 4"/>
     <w:lsdException w:unhideWhenUsed="0" w:uiPriority="64" w:semiHidden="0" w:name="Medium Shading 2 Accent 4"/>
     <w:lsdException w:unhideWhenUsed="0" w:uiPriority="65" w:semiHidden="0" w:name="Medium List 1 Accent 4"/>
-    <w:lsdException w:unhideWhenUsed="0" w:uiPriority="66" w:semiHidden="0" w:name="Medium List 2 Accent 4"/>
-    <w:lsdException w:unhideWhenUsed="0" w:uiPriority="67" w:semiHidden="0" w:name="Medium Grid 1 Accent 4"/>
-    <w:lsdException w:unhideWhenUsed="0" w:uiPriority="68" w:semiHidden="0" w:name="Medium Grid 2 Accent 4"/>
-    <w:lsdException w:unhideWhenUsed="0" w:uiPriority="69" w:semiHidden="0" w:name="Medium Grid 3 Accent 4"/>
-    <w:lsdException w:unhideWhenUsed="0" w:uiPriority="70" w:semiHidden="0" w:name="Dark List Accent 4"/>
+    <w:lsdException w:qFormat="1" w:unhideWhenUsed="0" w:uiPriority="66" w:semiHidden="0" w:name="Medium List 2 Accent 4"/>
+    <w:lsdException w:qFormat="1" w:unhideWhenUsed="0" w:uiPriority="67" w:semiHidden="0" w:name="Medium Grid 1 Accent 4"/>
+    <w:lsdException w:qFormat="1" w:unhideWhenUsed="0" w:uiPriority="68" w:semiHidden="0" w:name="Medium Grid 2 Accent 4"/>
+    <w:lsdException w:qFormat="1" w:unhideWhenUsed="0" w:uiPriority="69" w:semiHidden="0" w:name="Medium Grid 3 Accent 4"/>
+    <w:lsdException w:qFormat="1" w:unhideWhenUsed="0" w:uiPriority="70" w:semiHidden="0" w:name="Dark List Accent 4"/>
     <w:lsdException w:qFormat="1" w:unhideWhenUsed="0" w:uiPriority="71" w:semiHidden="0" w:name="Colorful Shading Accent 4"/>
-    <w:lsdException w:unhideWhenUsed="0" w:uiPriority="72" w:semiHidden="0" w:name="Colorful List Accent 4"/>
-    <w:lsdException w:unhideWhenUsed="0" w:uiPriority="73" w:semiHidden="0" w:name="Colorful Grid Accent 4"/>
+    <w:lsdException w:qFormat="1" w:unhideWhenUsed="0" w:uiPriority="72" w:semiHidden="0" w:name="Colorful List Accent 4"/>
+    <w:lsdException w:qFormat="1" w:unhideWhenUsed="0" w:uiPriority="73" w:semiHidden="0" w:name="Colorful Grid Accent 4"/>
     <w:lsdException w:unhideWhenUsed="0" w:uiPriority="60" w:semiHidden="0" w:name="Light Shading Accent 5"/>
-    <w:lsdException w:unhideWhenUsed="0" w:uiPriority="61" w:semiHidden="0" w:name="Light List Accent 5"/>
-    <w:lsdException w:unhideWhenUsed="0" w:uiPriority="62" w:semiHidden="0" w:name="Light Grid Accent 5"/>
-    <w:lsdException w:unhideWhenUsed="0" w:uiPriority="63" w:semiHidden="0" w:name="Medium Shading 1 Accent 5"/>
+    <w:lsdException w:qFormat="1" w:unhideWhenUsed="0" w:uiPriority="61" w:semiHidden="0" w:name="Light List Accent 5"/>
+    <w:lsdException w:qFormat="1" w:unhideWhenUsed="0" w:uiPriority="62" w:semiHidden="0" w:name="Light Grid Accent 5"/>
+    <w:lsdException w:qFormat="1" w:unhideWhenUsed="0" w:uiPriority="63" w:semiHidden="0" w:name="Medium Shading 1 Accent 5"/>
     <w:lsdException w:unhideWhenUsed="0" w:uiPriority="64" w:semiHidden="0" w:name="Medium Shading 2 Accent 5"/>
-    <w:lsdException w:unhideWhenUsed="0" w:uiPriority="65" w:semiHidden="0" w:name="Medium List 1 Accent 5"/>
-    <w:lsdException w:unhideWhenUsed="0" w:uiPriority="66" w:semiHidden="0" w:name="Medium List 2 Accent 5"/>
+    <w:lsdException w:qFormat="1" w:unhideWhenUsed="0" w:uiPriority="65" w:semiHidden="0" w:name="Medium List 1 Accent 5"/>
+    <w:lsdException w:qFormat="1" w:unhideWhenUsed="0" w:uiPriority="66" w:semiHidden="0" w:name="Medium List 2 Accent 5"/>
     <w:lsdException w:qFormat="1" w:unhideWhenUsed="0" w:uiPriority="67" w:semiHidden="0" w:name="Medium Grid 1 Accent 5"/>
-    <w:lsdException w:unhideWhenUsed="0" w:uiPriority="68" w:semiHidden="0" w:name="Medium Grid 2 Accent 5"/>
+    <w:lsdException w:qFormat="1" w:unhideWhenUsed="0" w:uiPriority="68" w:semiHidden="0" w:name="Medium Grid 2 Accent 5"/>
     <w:lsdException w:unhideWhenUsed="0" w:uiPriority="69" w:semiHidden="0" w:name="Medium Grid 3 Accent 5"/>
-    <w:lsdException w:unhideWhenUsed="0" w:uiPriority="70" w:semiHidden="0" w:name="Dark List Accent 5"/>
+    <w:lsdException w:qFormat="1" w:unhideWhenUsed="0" w:uiPriority="70" w:semiHidden="0" w:name="Dark List Accent 5"/>
     <w:lsdException w:unhideWhenUsed="0" w:uiPriority="71" w:semiHidden="0" w:name="Colorful Shading Accent 5"/>
-    <w:lsdException w:unhideWhenUsed="0" w:uiPriority="72" w:semiHidden="0" w:name="Colorful List Accent 5"/>
-    <w:lsdException w:unhideWhenUsed="0" w:uiPriority="73" w:semiHidden="0" w:name="Colorful Grid Accent 5"/>
+    <w:lsdException w:qFormat="1" w:unhideWhenUsed="0" w:uiPriority="72" w:semiHidden="0" w:name="Colorful List Accent 5"/>
+    <w:lsdException w:qFormat="1" w:unhideWhenUsed="0" w:uiPriority="73" w:semiHidden="0" w:name="Colorful Grid Accent 5"/>
     <w:lsdException w:unhideWhenUsed="0" w:uiPriority="60" w:semiHidden="0" w:name="Light Shading Accent 6"/>
     <w:lsdException w:unhideWhenUsed="0" w:uiPriority="61" w:semiHidden="0" w:name="Light List Accent 6"/>
-    <w:lsdException w:unhideWhenUsed="0" w:uiPriority="62" w:semiHidden="0" w:name="Light Grid Accent 6"/>
-    <w:lsdException w:unhideWhenUsed="0" w:uiPriority="63" w:semiHidden="0" w:name="Medium Shading 1 Accent 6"/>
+    <w:lsdException w:qFormat="1" w:unhideWhenUsed="0" w:uiPriority="62" w:semiHidden="0" w:name="Light Grid Accent 6"/>
+    <w:lsdException w:qFormat="1" w:unhideWhenUsed="0" w:uiPriority="63" w:semiHidden="0" w:name="Medium Shading 1 Accent 6"/>
     <w:lsdException w:unhideWhenUsed="0" w:uiPriority="64" w:semiHidden="0" w:name="Medium Shading 2 Accent 6"/>
-    <w:lsdException w:unhideWhenUsed="0" w:uiPriority="65" w:semiHidden="0" w:name="Medium List 1 Accent 6"/>
+    <w:lsdException w:qFormat="1" w:unhideWhenUsed="0" w:uiPriority="65" w:semiHidden="0" w:name="Medium List 1 Accent 6"/>
     <w:lsdException w:unhideWhenUsed="0" w:uiPriority="66" w:semiHidden="0" w:name="Medium List 2 Accent 6"/>
     <w:lsdException w:unhideWhenUsed="0" w:uiPriority="67" w:semiHidden="0" w:name="Medium Grid 1 Accent 6"/>
     <w:lsdException w:unhideWhenUsed="0" w:uiPriority="68" w:semiHidden="0" w:name="Medium Grid 2 Accent 6"/>
-    <w:lsdException w:unhideWhenUsed="0" w:uiPriority="69" w:semiHidden="0" w:name="Medium Grid 3 Accent 6"/>
-    <w:lsdException w:unhideWhenUsed="0" w:uiPriority="70" w:semiHidden="0" w:name="Dark List Accent 6"/>
-    <w:lsdException w:unhideWhenUsed="0" w:uiPriority="71" w:semiHidden="0" w:name="Colorful Shading Accent 6"/>
-    <w:lsdException w:unhideWhenUsed="0" w:uiPriority="72" w:semiHidden="0" w:name="Colorful List Accent 6"/>
+    <w:lsdException w:qFormat="1" w:unhideWhenUsed="0" w:uiPriority="69" w:semiHidden="0" w:name="Medium Grid 3 Accent 6"/>
+    <w:lsdException w:qFormat="1" w:unhideWhenUsed="0" w:uiPriority="70" w:semiHidden="0" w:name="Dark List Accent 6"/>
+    <w:lsdException w:qFormat="1" w:unhideWhenUsed="0" w:uiPriority="71" w:semiHidden="0" w:name="Colorful Shading Accent 6"/>
+    <w:lsdException w:qFormat="1" w:unhideWhenUsed="0" w:uiPriority="72" w:semiHidden="0" w:name="Colorful List Accent 6"/>
     <w:lsdException w:unhideWhenUsed="0" w:uiPriority="73" w:semiHidden="0" w:name="Colorful Grid Accent 6"/>
   </w:latentStyles>
   <w:style w:type="paragraph" w:default="1" w:styleId="1">
@@ -1324,6 +1345,7 @@
   <w:style w:type="table" w:styleId="33">
     <w:name w:val="Table Grid"/>
     <w:basedOn w:val="32"/>
+    <w:qFormat/>
     <w:uiPriority w:val="59"/>
     <w:pPr>
       <w:spacing w:after="0" w:line="240" w:lineRule="auto"/>
@@ -1349,6 +1371,7 @@
   <w:style w:type="table" w:styleId="34">
     <w:name w:val="Light Shading"/>
     <w:basedOn w:val="32"/>
+    <w:qFormat/>
     <w:uiPriority w:val="60"/>
     <w:pPr>
       <w:spacing w:after="0" w:line="240" w:lineRule="auto"/>
@@ -1457,6 +1480,7 @@
   <w:style w:type="table" w:styleId="35">
     <w:name w:val="Light Shading Accent 1"/>
     <w:basedOn w:val="32"/>
+    <w:qFormat/>
     <w:uiPriority w:val="60"/>
     <w:pPr>
       <w:spacing w:after="0" w:line="240" w:lineRule="auto"/>
@@ -1781,6 +1805,7 @@
   <w:style w:type="table" w:styleId="38">
     <w:name w:val="Light Shading Accent 4"/>
     <w:basedOn w:val="32"/>
+    <w:qFormat/>
     <w:uiPriority w:val="60"/>
     <w:pPr>
       <w:spacing w:after="0" w:line="240" w:lineRule="auto"/>
@@ -2105,6 +2130,7 @@
   <w:style w:type="table" w:styleId="41">
     <w:name w:val="Light List"/>
     <w:basedOn w:val="32"/>
+    <w:qFormat/>
     <w:uiPriority w:val="61"/>
     <w:pPr>
       <w:spacing w:after="0" w:line="240" w:lineRule="auto"/>
@@ -2207,6 +2233,7 @@
   <w:style w:type="table" w:styleId="42">
     <w:name w:val="Light List Accent 1"/>
     <w:basedOn w:val="32"/>
+    <w:qFormat/>
     <w:uiPriority w:val="61"/>
     <w:pPr>
       <w:spacing w:after="0" w:line="240" w:lineRule="auto"/>
@@ -2411,6 +2438,7 @@
   <w:style w:type="table" w:styleId="44">
     <w:name w:val="Light List Accent 3"/>
     <w:basedOn w:val="32"/>
+    <w:qFormat/>
     <w:uiPriority w:val="61"/>
     <w:pPr>
       <w:spacing w:after="0" w:line="240" w:lineRule="auto"/>
@@ -2513,6 +2541,7 @@
   <w:style w:type="table" w:styleId="45">
     <w:name w:val="Light List Accent 4"/>
     <w:basedOn w:val="32"/>
+    <w:qFormat/>
     <w:uiPriority w:val="61"/>
     <w:pPr>
       <w:spacing w:after="0" w:line="240" w:lineRule="auto"/>
@@ -2615,6 +2644,7 @@
   <w:style w:type="table" w:styleId="46">
     <w:name w:val="Light List Accent 5"/>
     <w:basedOn w:val="32"/>
+    <w:qFormat/>
     <w:uiPriority w:val="61"/>
     <w:pPr>
       <w:spacing w:after="0" w:line="240" w:lineRule="auto"/>
@@ -2958,6 +2988,7 @@
   <w:style w:type="table" w:styleId="49">
     <w:name w:val="Light Grid Accent 1"/>
     <w:basedOn w:val="32"/>
+    <w:qFormat/>
     <w:uiPriority w:val="62"/>
     <w:pPr>
       <w:spacing w:after="0" w:line="240" w:lineRule="auto"/>
@@ -3375,6 +3406,7 @@
   <w:style w:type="table" w:styleId="52">
     <w:name w:val="Light Grid Accent 4"/>
     <w:basedOn w:val="32"/>
+    <w:qFormat/>
     <w:uiPriority w:val="62"/>
     <w:pPr>
       <w:spacing w:after="0" w:line="240" w:lineRule="auto"/>
@@ -3514,6 +3546,7 @@
   <w:style w:type="table" w:styleId="53">
     <w:name w:val="Light Grid Accent 5"/>
     <w:basedOn w:val="32"/>
+    <w:qFormat/>
     <w:uiPriority w:val="62"/>
     <w:pPr>
       <w:spacing w:after="0" w:line="240" w:lineRule="auto"/>
@@ -3653,6 +3686,7 @@
   <w:style w:type="table" w:styleId="54">
     <w:name w:val="Light Grid Accent 6"/>
     <w:basedOn w:val="32"/>
+    <w:qFormat/>
     <w:uiPriority w:val="62"/>
     <w:pPr>
       <w:spacing w:after="0" w:line="240" w:lineRule="auto"/>
@@ -3792,6 +3826,7 @@
   <w:style w:type="table" w:styleId="55">
     <w:name w:val="Medium Shading 1"/>
     <w:basedOn w:val="32"/>
+    <w:qFormat/>
     <w:uiPriority w:val="63"/>
     <w:pPr>
       <w:spacing w:after="0" w:line="240" w:lineRule="auto"/>
@@ -4265,6 +4300,7 @@
   <w:style w:type="table" w:styleId="59">
     <w:name w:val="Medium Shading 1 Accent 4"/>
     <w:basedOn w:val="32"/>
+    <w:qFormat/>
     <w:uiPriority w:val="63"/>
     <w:pPr>
       <w:spacing w:after="0" w:line="240" w:lineRule="auto"/>
@@ -4383,6 +4419,7 @@
   <w:style w:type="table" w:styleId="60">
     <w:name w:val="Medium Shading 1 Accent 5"/>
     <w:basedOn w:val="32"/>
+    <w:qFormat/>
     <w:uiPriority w:val="63"/>
     <w:pPr>
       <w:spacing w:after="0" w:line="240" w:lineRule="auto"/>
@@ -4501,6 +4538,7 @@
   <w:style w:type="table" w:styleId="61">
     <w:name w:val="Medium Shading 1 Accent 6"/>
     <w:basedOn w:val="32"/>
+    <w:qFormat/>
     <w:uiPriority w:val="63"/>
     <w:pPr>
       <w:spacing w:after="0" w:line="240" w:lineRule="auto"/>
@@ -4983,6 +5021,7 @@
   <w:style w:type="table" w:styleId="64">
     <w:name w:val="Medium Shading 2 Accent 2"/>
     <w:basedOn w:val="32"/>
+    <w:qFormat/>
     <w:uiPriority w:val="64"/>
     <w:pPr>
       <w:spacing w:after="0" w:line="240" w:lineRule="auto"/>
@@ -5893,6 +5932,7 @@
   <w:style w:type="table" w:styleId="69">
     <w:name w:val="Medium List 1"/>
     <w:basedOn w:val="32"/>
+    <w:qFormat/>
     <w:uiPriority w:val="65"/>
     <w:pPr>
       <w:spacing w:after="0" w:line="240" w:lineRule="auto"/>
@@ -6196,6 +6236,7 @@
   <w:style w:type="table" w:styleId="72">
     <w:name w:val="Medium List 1 Accent 3"/>
     <w:basedOn w:val="32"/>
+    <w:qFormat/>
     <w:uiPriority w:val="65"/>
     <w:pPr>
       <w:spacing w:after="0" w:line="240" w:lineRule="auto"/>
@@ -6398,6 +6439,7 @@
   <w:style w:type="table" w:styleId="74">
     <w:name w:val="Medium List 1 Accent 5"/>
     <w:basedOn w:val="32"/>
+    <w:qFormat/>
     <w:uiPriority w:val="65"/>
     <w:pPr>
       <w:spacing w:after="0" w:line="240" w:lineRule="auto"/>
@@ -6499,6 +6541,7 @@
   <w:style w:type="table" w:styleId="75">
     <w:name w:val="Medium List 1 Accent 6"/>
     <w:basedOn w:val="32"/>
+    <w:qFormat/>
     <w:uiPriority w:val="65"/>
     <w:pPr>
       <w:spacing w:after="0" w:line="240" w:lineRule="auto"/>
@@ -6746,6 +6789,7 @@
   <w:style w:type="table" w:styleId="77">
     <w:name w:val="Medium List 2 Accent 1"/>
     <w:basedOn w:val="32"/>
+    <w:qFormat/>
     <w:uiPriority w:val="66"/>
     <w:pPr>
       <w:spacing w:after="0" w:line="240" w:lineRule="auto"/>
@@ -6892,6 +6936,7 @@
   <w:style w:type="table" w:styleId="78">
     <w:name w:val="Medium List 2 Accent 2"/>
     <w:basedOn w:val="32"/>
+    <w:qFormat/>
     <w:uiPriority w:val="66"/>
     <w:pPr>
       <w:spacing w:after="0" w:line="240" w:lineRule="auto"/>
@@ -7184,6 +7229,7 @@
   <w:style w:type="table" w:styleId="80">
     <w:name w:val="Medium List 2 Accent 4"/>
     <w:basedOn w:val="32"/>
+    <w:qFormat/>
     <w:uiPriority w:val="66"/>
     <w:pPr>
       <w:spacing w:after="0" w:line="240" w:lineRule="auto"/>
@@ -7330,6 +7376,7 @@
   <w:style w:type="table" w:styleId="81">
     <w:name w:val="Medium List 2 Accent 5"/>
     <w:basedOn w:val="32"/>
+    <w:qFormat/>
     <w:uiPriority w:val="66"/>
     <w:pPr>
       <w:spacing w:after="0" w:line="240" w:lineRule="auto"/>
@@ -7622,6 +7669,7 @@
   <w:style w:type="table" w:styleId="83">
     <w:name w:val="Medium Grid 1"/>
     <w:basedOn w:val="32"/>
+    <w:qFormat/>
     <w:uiPriority w:val="67"/>
     <w:pPr>
       <w:spacing w:after="0" w:line="240" w:lineRule="auto"/>
@@ -7698,6 +7746,7 @@
   <w:style w:type="table" w:styleId="84">
     <w:name w:val="Medium Grid 1 Accent 1"/>
     <w:basedOn w:val="32"/>
+    <w:qFormat/>
     <w:uiPriority w:val="67"/>
     <w:pPr>
       <w:spacing w:after="0" w:line="240" w:lineRule="auto"/>
@@ -7926,6 +7975,7 @@
   <w:style w:type="table" w:styleId="87">
     <w:name w:val="Medium Grid 1 Accent 4"/>
     <w:basedOn w:val="32"/>
+    <w:qFormat/>
     <w:uiPriority w:val="67"/>
     <w:pPr>
       <w:spacing w:after="0" w:line="240" w:lineRule="auto"/>
@@ -8316,6 +8366,7 @@
   <w:style w:type="table" w:styleId="91">
     <w:name w:val="Medium Grid 2 Accent 1"/>
     <w:basedOn w:val="32"/>
+    <w:qFormat/>
     <w:uiPriority w:val="68"/>
     <w:pPr>
       <w:spacing w:after="0" w:line="240" w:lineRule="auto"/>
@@ -8477,6 +8528,7 @@
   <w:style w:type="table" w:styleId="92">
     <w:name w:val="Medium Grid 2 Accent 2"/>
     <w:basedOn w:val="32"/>
+    <w:qFormat/>
     <w:uiPriority w:val="68"/>
     <w:pPr>
       <w:spacing w:after="0" w:line="240" w:lineRule="auto"/>
@@ -8638,6 +8690,7 @@
   <w:style w:type="table" w:styleId="93">
     <w:name w:val="Medium Grid 2 Accent 3"/>
     <w:basedOn w:val="32"/>
+    <w:qFormat/>
     <w:uiPriority w:val="68"/>
     <w:pPr>
       <w:spacing w:after="0" w:line="240" w:lineRule="auto"/>
@@ -8799,6 +8852,7 @@
   <w:style w:type="table" w:styleId="94">
     <w:name w:val="Medium Grid 2 Accent 4"/>
     <w:basedOn w:val="32"/>
+    <w:qFormat/>
     <w:uiPriority w:val="68"/>
     <w:pPr>
       <w:spacing w:after="0" w:line="240" w:lineRule="auto"/>
@@ -8960,6 +9014,7 @@
   <w:style w:type="table" w:styleId="95">
     <w:name w:val="Medium Grid 2 Accent 5"/>
     <w:basedOn w:val="32"/>
+    <w:qFormat/>
     <w:uiPriority w:val="68"/>
     <w:pPr>
       <w:spacing w:after="0" w:line="240" w:lineRule="auto"/>
@@ -9282,6 +9337,7 @@
   <w:style w:type="table" w:styleId="97">
     <w:name w:val="Medium Grid 3"/>
     <w:basedOn w:val="32"/>
+    <w:qFormat/>
     <w:uiPriority w:val="69"/>
     <w:pPr>
       <w:spacing w:after="0" w:line="240" w:lineRule="auto"/>
@@ -9452,6 +9508,7 @@
   <w:style w:type="table" w:styleId="98">
     <w:name w:val="Medium Grid 3 Accent 1"/>
     <w:basedOn w:val="32"/>
+    <w:qFormat/>
     <w:uiPriority w:val="69"/>
     <w:pPr>
       <w:spacing w:after="0" w:line="240" w:lineRule="auto"/>
@@ -9622,6 +9679,7 @@
   <w:style w:type="table" w:styleId="99">
     <w:name w:val="Medium Grid 3 Accent 2"/>
     <w:basedOn w:val="32"/>
+    <w:qFormat/>
     <w:uiPriority w:val="69"/>
     <w:pPr>
       <w:spacing w:after="0" w:line="240" w:lineRule="auto"/>
@@ -9792,6 +9850,7 @@
   <w:style w:type="table" w:styleId="100">
     <w:name w:val="Medium Grid 3 Accent 3"/>
     <w:basedOn w:val="32"/>
+    <w:qFormat/>
     <w:uiPriority w:val="69"/>
     <w:pPr>
       <w:spacing w:after="0" w:line="240" w:lineRule="auto"/>
@@ -9962,6 +10021,7 @@
   <w:style w:type="table" w:styleId="101">
     <w:name w:val="Medium Grid 3 Accent 4"/>
     <w:basedOn w:val="32"/>
+    <w:qFormat/>
     <w:uiPriority w:val="69"/>
     <w:pPr>
       <w:spacing w:after="0" w:line="240" w:lineRule="auto"/>
@@ -10302,6 +10362,7 @@
   <w:style w:type="table" w:styleId="103">
     <w:name w:val="Medium Grid 3 Accent 6"/>
     <w:basedOn w:val="32"/>
+    <w:qFormat/>
     <w:uiPriority w:val="69"/>
     <w:pPr>
       <w:spacing w:after="0" w:line="240" w:lineRule="auto"/>
@@ -10472,6 +10533,7 @@
   <w:style w:type="table" w:styleId="104">
     <w:name w:val="Dark List"/>
     <w:basedOn w:val="32"/>
+    <w:qFormat/>
     <w:uiPriority w:val="70"/>
     <w:pPr>
       <w:spacing w:after="0" w:line="240" w:lineRule="auto"/>
@@ -10600,6 +10662,7 @@
   <w:style w:type="table" w:styleId="105">
     <w:name w:val="Dark List Accent 1"/>
     <w:basedOn w:val="32"/>
+    <w:qFormat/>
     <w:uiPriority w:val="70"/>
     <w:pPr>
       <w:spacing w:after="0" w:line="240" w:lineRule="auto"/>
@@ -10728,6 +10791,7 @@
   <w:style w:type="table" w:styleId="106">
     <w:name w:val="Dark List Accent 2"/>
     <w:basedOn w:val="32"/>
+    <w:qFormat/>
     <w:uiPriority w:val="70"/>
     <w:pPr>
       <w:spacing w:after="0" w:line="240" w:lineRule="auto"/>
@@ -10984,6 +11048,7 @@
   <w:style w:type="table" w:styleId="108">
     <w:name w:val="Dark List Accent 4"/>
     <w:basedOn w:val="32"/>
+    <w:qFormat/>
     <w:uiPriority w:val="70"/>
     <w:pPr>
       <w:spacing w:after="0" w:line="240" w:lineRule="auto"/>
@@ -11112,6 +11177,7 @@
   <w:style w:type="table" w:styleId="109">
     <w:name w:val="Dark List Accent 5"/>
     <w:basedOn w:val="32"/>
+    <w:qFormat/>
     <w:uiPriority w:val="70"/>
     <w:pPr>
       <w:spacing w:after="0" w:line="240" w:lineRule="auto"/>
@@ -11240,6 +11306,7 @@
   <w:style w:type="table" w:styleId="110">
     <w:name w:val="Dark List Accent 6"/>
     <w:basedOn w:val="32"/>
+    <w:qFormat/>
     <w:uiPriority w:val="70"/>
     <w:pPr>
       <w:spacing w:after="0" w:line="240" w:lineRule="auto"/>
@@ -11368,6 +11435,7 @@
   <w:style w:type="table" w:styleId="111">
     <w:name w:val="Colorful Shading"/>
     <w:basedOn w:val="32"/>
+    <w:qFormat/>
     <w:uiPriority w:val="71"/>
     <w:pPr>
       <w:spacing w:after="0" w:line="240" w:lineRule="auto"/>
@@ -11529,6 +11597,7 @@
   <w:style w:type="table" w:styleId="112">
     <w:name w:val="Colorful Shading Accent 1"/>
     <w:basedOn w:val="32"/>
+    <w:qFormat/>
     <w:uiPriority w:val="71"/>
     <w:pPr>
       <w:spacing w:after="0" w:line="240" w:lineRule="auto"/>
@@ -11851,6 +11920,7 @@
   <w:style w:type="table" w:styleId="114">
     <w:name w:val="Colorful Shading Accent 3"/>
     <w:basedOn w:val="32"/>
+    <w:qFormat/>
     <w:uiPriority w:val="71"/>
     <w:pPr>
       <w:spacing w:after="0" w:line="240" w:lineRule="auto"/>
@@ -12315,6 +12385,7 @@
   <w:style w:type="table" w:styleId="117">
     <w:name w:val="Colorful Shading Accent 6"/>
     <w:basedOn w:val="32"/>
+    <w:qFormat/>
     <w:uiPriority w:val="71"/>
     <w:pPr>
       <w:spacing w:after="0" w:line="240" w:lineRule="auto"/>
@@ -12476,6 +12547,7 @@
   <w:style w:type="table" w:styleId="118">
     <w:name w:val="Colorful List"/>
     <w:basedOn w:val="32"/>
+    <w:qFormat/>
     <w:uiPriority w:val="72"/>
     <w:pPr>
       <w:spacing w:after="0" w:line="240" w:lineRule="auto"/>
@@ -12577,6 +12649,7 @@
   <w:style w:type="table" w:styleId="119">
     <w:name w:val="Colorful List Accent 1"/>
     <w:basedOn w:val="32"/>
+    <w:qFormat/>
     <w:uiPriority w:val="72"/>
     <w:pPr>
       <w:spacing w:after="0" w:line="240" w:lineRule="auto"/>
@@ -12678,6 +12751,7 @@
   <w:style w:type="table" w:styleId="120">
     <w:name w:val="Colorful List Accent 2"/>
     <w:basedOn w:val="32"/>
+    <w:qFormat/>
     <w:uiPriority w:val="72"/>
     <w:pPr>
       <w:spacing w:after="0" w:line="240" w:lineRule="auto"/>
@@ -12880,6 +12954,7 @@
   <w:style w:type="table" w:styleId="122">
     <w:name w:val="Colorful List Accent 4"/>
     <w:basedOn w:val="32"/>
+    <w:qFormat/>
     <w:uiPriority w:val="72"/>
     <w:pPr>
       <w:spacing w:after="0" w:line="240" w:lineRule="auto"/>
@@ -12981,6 +13056,7 @@
   <w:style w:type="table" w:styleId="123">
     <w:name w:val="Colorful List Accent 5"/>
     <w:basedOn w:val="32"/>
+    <w:qFormat/>
     <w:uiPriority w:val="72"/>
     <w:pPr>
       <w:spacing w:after="0" w:line="240" w:lineRule="auto"/>
@@ -13082,6 +13158,7 @@
   <w:style w:type="table" w:styleId="124">
     <w:name w:val="Colorful List Accent 6"/>
     <w:basedOn w:val="32"/>
+    <w:qFormat/>
     <w:uiPriority w:val="72"/>
     <w:pPr>
       <w:spacing w:after="0" w:line="240" w:lineRule="auto"/>
@@ -13401,6 +13478,7 @@
   <w:style w:type="table" w:styleId="127">
     <w:name w:val="Colorful Grid Accent 2"/>
     <w:basedOn w:val="32"/>
+    <w:qFormat/>
     <w:uiPriority w:val="73"/>
     <w:pPr>
       <w:spacing w:after="0" w:line="240" w:lineRule="auto"/>
@@ -13510,6 +13588,7 @@
   <w:style w:type="table" w:styleId="128">
     <w:name w:val="Colorful Grid Accent 3"/>
     <w:basedOn w:val="32"/>
+    <w:qFormat/>
     <w:uiPriority w:val="73"/>
     <w:pPr>
       <w:spacing w:after="0" w:line="240" w:lineRule="auto"/>
@@ -13619,6 +13698,7 @@
   <w:style w:type="table" w:styleId="129">
     <w:name w:val="Colorful Grid Accent 4"/>
     <w:basedOn w:val="32"/>
+    <w:qFormat/>
     <w:uiPriority w:val="73"/>
     <w:pPr>
       <w:spacing w:after="0" w:line="240" w:lineRule="auto"/>
@@ -13728,6 +13808,7 @@
   <w:style w:type="table" w:styleId="130">
     <w:name w:val="Colorful Grid Accent 5"/>
     <w:basedOn w:val="32"/>
+    <w:qFormat/>
     <w:uiPriority w:val="73"/>
     <w:pPr>
       <w:spacing w:after="0" w:line="240" w:lineRule="auto"/>
@@ -13974,6 +14055,7 @@
     <w:name w:val="Footer Char"/>
     <w:basedOn w:val="132"/>
     <w:link w:val="24"/>
+    <w:qFormat/>
     <w:uiPriority w:val="99"/>
   </w:style>
   <w:style w:type="paragraph" w:styleId="137">
@@ -13994,6 +14076,7 @@
     <w:name w:val="Heading 1 Char"/>
     <w:basedOn w:val="132"/>
     <w:link w:val="3"/>
+    <w:qFormat/>
     <w:uiPriority w:val="9"/>
     <w:rPr>
       <w:rFonts w:asciiTheme="majorHAnsi" w:hAnsiTheme="majorHAnsi" w:eastAsiaTheme="majorEastAsia" w:cstheme="majorBidi"/>
@@ -14008,6 +14091,7 @@
     <w:name w:val="Heading 2 Char"/>
     <w:basedOn w:val="132"/>
     <w:link w:val="4"/>
+    <w:qFormat/>
     <w:uiPriority w:val="9"/>
     <w:rPr>
       <w:rFonts w:asciiTheme="majorHAnsi" w:hAnsiTheme="majorHAnsi" w:eastAsiaTheme="majorEastAsia" w:cstheme="majorBidi"/>
@@ -14027,6 +14111,7 @@
     <w:name w:val="Heading 3 Char"/>
     <w:basedOn w:val="132"/>
     <w:link w:val="5"/>
+    <w:qFormat/>
     <w:uiPriority w:val="9"/>
     <w:rPr>
       <w:rFonts w:asciiTheme="majorHAnsi" w:hAnsiTheme="majorHAnsi" w:eastAsiaTheme="majorEastAsia" w:cstheme="majorBidi"/>
@@ -14044,6 +14129,7 @@
     <w:name w:val="Title Char"/>
     <w:basedOn w:val="132"/>
     <w:link w:val="31"/>
+    <w:qFormat/>
     <w:uiPriority w:val="10"/>
     <w:rPr>
       <w:rFonts w:asciiTheme="majorHAnsi" w:hAnsiTheme="majorHAnsi" w:eastAsiaTheme="majorEastAsia" w:cstheme="majorBidi"/>
@@ -14058,6 +14144,7 @@
     <w:name w:val="Subtitle Char"/>
     <w:basedOn w:val="132"/>
     <w:link w:val="26"/>
+    <w:qFormat/>
     <w:uiPriority w:val="11"/>
     <w:rPr>
       <w:rFonts w:asciiTheme="majorHAnsi" w:hAnsiTheme="majorHAnsi" w:eastAsiaTheme="majorEastAsia" w:cstheme="majorBidi"/>
@@ -14088,6 +14175,7 @@
     <w:name w:val="Body Text Char"/>
     <w:basedOn w:val="132"/>
     <w:link w:val="19"/>
+    <w:qFormat/>
     <w:uiPriority w:val="99"/>
   </w:style>
   <w:style w:type="character" w:customStyle="1" w:styleId="145">
@@ -14100,6 +14188,7 @@
     <w:name w:val="Body Text 3 Char"/>
     <w:basedOn w:val="132"/>
     <w:link w:val="17"/>
+    <w:qFormat/>
     <w:uiPriority w:val="99"/>
     <w:rPr>
       <w:sz w:val="16"/>
@@ -14177,6 +14266,7 @@
     <w:basedOn w:val="132"/>
     <w:link w:val="7"/>
     <w:semiHidden/>
+    <w:qFormat/>
     <w:uiPriority w:val="9"/>
     <w:rPr>
       <w:rFonts w:asciiTheme="majorHAnsi" w:hAnsiTheme="majorHAnsi" w:eastAsiaTheme="majorEastAsia" w:cstheme="majorBidi"/>
@@ -14188,6 +14278,7 @@
     <w:basedOn w:val="132"/>
     <w:link w:val="8"/>
     <w:semiHidden/>
+    <w:qFormat/>
     <w:uiPriority w:val="9"/>
     <w:rPr>
       <w:rFonts w:asciiTheme="majorHAnsi" w:hAnsiTheme="majorHAnsi" w:eastAsiaTheme="majorEastAsia" w:cstheme="majorBidi"/>
@@ -14201,6 +14292,7 @@
     <w:basedOn w:val="132"/>
     <w:link w:val="9"/>
     <w:semiHidden/>
+    <w:qFormat/>
     <w:uiPriority w:val="9"/>
     <w:rPr>
       <w:rFonts w:asciiTheme="majorHAnsi" w:hAnsiTheme="majorHAnsi" w:eastAsiaTheme="majorEastAsia" w:cstheme="majorBidi"/>
@@ -14222,6 +14314,7 @@
     <w:basedOn w:val="132"/>
     <w:link w:val="10"/>
     <w:semiHidden/>
+    <w:qFormat/>
     <w:uiPriority w:val="9"/>
     <w:rPr>
       <w:rFonts w:asciiTheme="majorHAnsi" w:hAnsiTheme="majorHAnsi" w:eastAsiaTheme="majorEastAsia" w:cstheme="majorBidi"/>

</xml_diff>